<commit_message>
"Updated student information and assignment details in document header."
</commit_message>
<xml_diff>
--- a/372028_Siddhesh Dilip Khairnar_DAA_08.docx
+++ b/372028_Siddhesh Dilip Khairnar_DAA_08.docx
@@ -401,6 +401,7 @@
             <w:pPr>
               <w:rPr>
                 <w:rFonts w:cstheme="minorHAnsi"/>
+                <w:color w:val="000000"/>
                 <w:sz w:val="30"/>
                 <w:szCs w:val="30"/>
               </w:rPr>
@@ -422,6 +423,15 @@
                 <w:szCs w:val="30"/>
               </w:rPr>
               <w:t>V</w:t>
+            </w:r>
+            <w:r>
+              <w:rPr>
+                <w:rFonts w:cstheme="minorHAnsi"/>
+                <w:color w:val="000000"/>
+                <w:sz w:val="30"/>
+                <w:szCs w:val="30"/>
+              </w:rPr>
+              <w:t>I</w:t>
             </w:r>
           </w:p>
         </w:tc>
@@ -500,23 +510,6 @@
               </w:rPr>
               <w:t xml:space="preserve">Subject Name &amp; Code: </w:t>
             </w:r>
-            <w:r>
-              <w:rPr>
-                <w:rFonts w:cstheme="minorHAnsi"/>
-                <w:color w:val="000000"/>
-                <w:sz w:val="30"/>
-                <w:szCs w:val="30"/>
-              </w:rPr>
-              <w:t>Design and Analysis of Algorithm:</w:t>
-            </w:r>
-            <w:r>
-              <w:rPr>
-                <w:rFonts w:cstheme="minorHAnsi"/>
-                <w:sz w:val="30"/>
-                <w:szCs w:val="30"/>
-              </w:rPr>
-              <w:t xml:space="preserve"> ADUA31202</w:t>
-            </w:r>
           </w:p>
         </w:tc>
       </w:tr>
@@ -552,15 +545,7 @@
                 <w:sz w:val="30"/>
                 <w:szCs w:val="30"/>
               </w:rPr>
-              <w:t xml:space="preserve">Title of Assignment: </w:t>
-            </w:r>
-            <w:r>
-              <w:rPr>
-                <w:rFonts w:asciiTheme="minorHAnsi" w:hAnsiTheme="minorHAnsi" w:cstheme="minorHAnsi"/>
-                <w:sz w:val="30"/>
-                <w:szCs w:val="30"/>
-              </w:rPr>
-              <w:t>Implement any scheme to find the optimal solution for the Traveling Salesperson problem and then solve the same problem instance using different algorithmic strategies and determine the optimal solution.</w:t>
+              <w:t>Title of Assignment:</w:t>
             </w:r>
           </w:p>
         </w:tc>
@@ -586,7 +571,7 @@
           <w:b/>
           <w:sz w:val="36"/>
         </w:rPr>
-        <w:t>ASSIGNMENT NO. 8</w:t>
+        <w:t xml:space="preserve">ASSIGNMENT NO. </w:t>
       </w:r>
     </w:p>
     <w:p>

</xml_diff>